<commit_message>
Add reset command to graphical Git structure.
</commit_message>
<xml_diff>
--- a/Git_Concept.docx
+++ b/Git_Concept.docx
@@ -455,8 +455,41 @@
     <w:p/>
     <w:p/>
     <w:p/>
-    <w:p/>
-    <w:p/>
+    <w:p>
+      <w:r>
+        <w:rPr>
+          <w:noProof/>
+          <w:lang w:eastAsia="en-AU" w:bidi="th-TH"/>
+        </w:rPr>
+        <w:pict>
+          <v:shape id="_x0000_s1102" type="#_x0000_t32" style="position:absolute;margin-left:109.55pt;margin-top:14.35pt;width:0;height:57.45pt;flip:y;z-index:251727872" o:connectortype="straight">
+            <v:stroke endarrow="block"/>
+          </v:shape>
+        </w:pict>
+      </w:r>
+    </w:p>
+    <w:p>
+      <w:r>
+        <w:rPr>
+          <w:noProof/>
+          <w:lang w:eastAsia="en-AU" w:bidi="th-TH"/>
+        </w:rPr>
+        <w:pict>
+          <v:shape id="_x0000_s1101" type="#_x0000_t202" style="position:absolute;margin-left:104.6pt;margin-top:19.8pt;width:46.35pt;height:21.9pt;z-index:251726848" stroked="f">
+            <v:fill opacity="0"/>
+            <v:textbox>
+              <w:txbxContent>
+                <w:p>
+                  <w:r>
+                    <w:t>Reset</w:t>
+                  </w:r>
+                </w:p>
+              </w:txbxContent>
+            </v:textbox>
+          </v:shape>
+        </w:pict>
+      </w:r>
+    </w:p>
     <w:p/>
     <w:p/>
     <w:p/>
@@ -525,13 +558,13 @@
           <w:lang w:eastAsia="en-AU" w:bidi="th-TH"/>
         </w:rPr>
         <w:pict>
-          <v:shape id="_x0000_s1071" type="#_x0000_t202" style="position:absolute;margin-left:385.05pt;margin-top:2.1pt;width:1in;height:28.15pt;z-index:251698176" stroked="f">
+          <v:shape id="_x0000_s1071" type="#_x0000_t202" style="position:absolute;margin-left:365pt;margin-top:2.1pt;width:82.05pt;height:28.15pt;z-index:251698176" stroked="f">
             <v:fill opacity="0"/>
             <v:textbox>
               <w:txbxContent>
                 <w:p>
                   <w:r>
-                    <w:t>Branch A</w:t>
+                    <w:t>Master branch</w:t>
                   </w:r>
                 </w:p>
               </w:txbxContent>
@@ -713,7 +746,13 @@
     <w:p/>
     <w:p>
       <w:r>
-        <w:t xml:space="preserve">A branch is a series of commits of which a pointer point to the previous commit. This allows tracing back file history.  </w:t>
+        <w:t>A branch is a series of commits of which a pointer point</w:t>
+      </w:r>
+      <w:r>
+        <w:t>s</w:t>
+      </w:r>
+      <w:r>
+        <w:t xml:space="preserve"> to the previous commit. This allows tracing back file history.  </w:t>
       </w:r>
       <w:r>
         <w:t>Branches can be merged together to combine changes.</w:t>

</xml_diff>

<commit_message>
Add the process of syncing between upstream and forked repositories.
</commit_message>
<xml_diff>
--- a/Git_Concept.docx
+++ b/Git_Concept.docx
@@ -40,6 +40,9 @@
                       </w:pPr>
                       <w:r>
                         <w:t>Repository</w:t>
+                      </w:r>
+                      <w:r>
+                        <w:t xml:space="preserve"> (Remote)</w:t>
                       </w:r>
                     </w:p>
                   </w:txbxContent>
@@ -136,6 +139,9 @@
                     <w:r>
                       <w:t>Working directory</w:t>
                     </w:r>
+                    <w:r>
+                      <w:t xml:space="preserve"> (Local)</w:t>
+                    </w:r>
                   </w:p>
                 </w:txbxContent>
               </v:textbox>
@@ -811,374 +817,605 @@
           <w:lang w:eastAsia="en-AU" w:bidi="th-TH"/>
         </w:rPr>
         <w:pict>
-          <v:shape id="_x0000_s1098" type="#_x0000_t202" style="position:absolute;margin-left:6.85pt;margin-top:69.15pt;width:53.25pt;height:35.05pt;z-index:251724800" stroked="f">
-            <v:fill opacity="0"/>
-            <v:textbox>
-              <w:txbxContent>
-                <w:p>
-                  <w:r>
-                    <w:t>Pull request</w:t>
-                  </w:r>
-                </w:p>
-              </w:txbxContent>
-            </v:textbox>
-          </v:shape>
+          <v:group id="_x0000_s1104" style="position:absolute;margin-left:35.65pt;margin-top:3.6pt;width:360.75pt;height:189.05pt;z-index:251720192" coordorigin="1577,10304" coordsize="7215,3781">
+            <v:rect id="_x0000_s1077" style="position:absolute;left:2480;top:10304;width:2291;height:3781">
+              <v:textbox>
+                <w:txbxContent>
+                  <w:p>
+                    <w:pPr>
+                      <w:jc w:val="center"/>
+                    </w:pPr>
+                    <w:proofErr w:type="spellStart"/>
+                    <w:r>
+                      <w:t>GitHub</w:t>
+                    </w:r>
+                    <w:proofErr w:type="spellEnd"/>
+                    <w:r>
+                      <w:t xml:space="preserve"> (Cloud)</w:t>
+                    </w:r>
+                  </w:p>
+                  <w:p>
+                    <w:pPr>
+                      <w:jc w:val="center"/>
+                    </w:pPr>
+                    <w:r>
+                      <w:rPr>
+                        <w:noProof/>
+                        <w:lang w:eastAsia="en-AU" w:bidi="th-TH"/>
+                      </w:rPr>
+                      <w:drawing>
+                        <wp:inline distT="0" distB="0" distL="0" distR="0">
+                          <wp:extent cx="1097280" cy="763270"/>
+                          <wp:effectExtent l="19050" t="0" r="7620" b="0"/>
+                          <wp:docPr id="5" name="Picture 5"/>
+                          <wp:cNvGraphicFramePr>
+                            <a:graphicFrameLocks xmlns:a="http://schemas.openxmlformats.org/drawingml/2006/main" noChangeAspect="1"/>
+                          </wp:cNvGraphicFramePr>
+                          <a:graphic xmlns:a="http://schemas.openxmlformats.org/drawingml/2006/main">
+                            <a:graphicData uri="http://schemas.openxmlformats.org/drawingml/2006/picture">
+                              <pic:pic xmlns:pic="http://schemas.openxmlformats.org/drawingml/2006/picture">
+                                <pic:nvPicPr>
+                                  <pic:cNvPr id="0" name="Picture 5"/>
+                                  <pic:cNvPicPr>
+                                    <a:picLocks noChangeAspect="1" noChangeArrowheads="1"/>
+                                  </pic:cNvPicPr>
+                                </pic:nvPicPr>
+                                <pic:blipFill>
+                                  <a:blip r:embed="rId5"/>
+                                  <a:srcRect/>
+                                  <a:stretch>
+                                    <a:fillRect/>
+                                  </a:stretch>
+                                </pic:blipFill>
+                                <pic:spPr bwMode="auto">
+                                  <a:xfrm>
+                                    <a:off x="0" y="0"/>
+                                    <a:ext cx="1097280" cy="763270"/>
+                                  </a:xfrm>
+                                  <a:prstGeom prst="rect">
+                                    <a:avLst/>
+                                  </a:prstGeom>
+                                  <a:noFill/>
+                                  <a:ln w="9525">
+                                    <a:noFill/>
+                                    <a:miter lim="800000"/>
+                                    <a:headEnd/>
+                                    <a:tailEnd/>
+                                  </a:ln>
+                                </pic:spPr>
+                              </pic:pic>
+                            </a:graphicData>
+                          </a:graphic>
+                        </wp:inline>
+                      </w:drawing>
+                    </w:r>
+                  </w:p>
+                </w:txbxContent>
+              </v:textbox>
+            </v:rect>
+            <v:rect id="_x0000_s1078" style="position:absolute;left:6501;top:10304;width:2291;height:3781">
+              <v:textbox>
+                <w:txbxContent>
+                  <w:p>
+                    <w:pPr>
+                      <w:jc w:val="center"/>
+                    </w:pPr>
+                    <w:r>
+                      <w:t>Git (Local)</w:t>
+                    </w:r>
+                  </w:p>
+                </w:txbxContent>
+              </v:textbox>
+            </v:rect>
+            <v:roundrect id="_x0000_s1079" style="position:absolute;left:2779;top:12645;width:1716;height:1190" arcsize="10923f">
+              <v:textbox>
+                <w:txbxContent>
+                  <w:p>
+                    <w:pPr>
+                      <w:jc w:val="center"/>
+                    </w:pPr>
+                    <w:r>
+                      <w:t>Origin</w:t>
+                    </w:r>
+                    <w:r>
+                      <w:t>/upstream</w:t>
+                    </w:r>
+                  </w:p>
+                </w:txbxContent>
+              </v:textbox>
+            </v:roundrect>
+            <v:shape id="_x0000_s1080" type="#_x0000_t32" style="position:absolute;left:4771;top:10917;width:1730;height:0;flip:x" o:connectortype="straight">
+              <v:stroke endarrow="block"/>
+            </v:shape>
+            <v:shape id="_x0000_s1081" type="#_x0000_t32" style="position:absolute;left:4771;top:12332;width:1730;height:0" o:connectortype="straight">
+              <v:stroke endarrow="block"/>
+            </v:shape>
+            <v:shape id="_x0000_s1082" type="#_x0000_t32" style="position:absolute;left:4771;top:11418;width:1730;height:0;flip:x" o:connectortype="straight">
+              <v:stroke endarrow="block"/>
+            </v:shape>
+            <v:shape id="_x0000_s1083" type="#_x0000_t32" style="position:absolute;left:4771;top:12745;width:1730;height:0" o:connectortype="straight">
+              <v:stroke endarrow="block"/>
+            </v:shape>
+            <v:shape id="_x0000_s1084" type="#_x0000_t32" style="position:absolute;left:4771;top:13196;width:1730;height:0" o:connectortype="straight">
+              <v:stroke endarrow="block"/>
+            </v:shape>
+            <v:shape id="_x0000_s1088" type="#_x0000_t202" style="position:absolute;left:5125;top:10522;width:1440;height:563" stroked="f">
+              <v:fill opacity="0"/>
+              <v:textbox>
+                <w:txbxContent>
+                  <w:p>
+                    <w:r>
+                      <w:t>Remote</w:t>
+                    </w:r>
+                  </w:p>
+                </w:txbxContent>
+              </v:textbox>
+            </v:shape>
+            <v:shape id="_x0000_s1089" type="#_x0000_t202" style="position:absolute;left:5125;top:11085;width:1440;height:563" stroked="f">
+              <v:fill opacity="0"/>
+              <v:textbox>
+                <w:txbxContent>
+                  <w:p>
+                    <w:r>
+                      <w:t>Push</w:t>
+                    </w:r>
+                  </w:p>
+                </w:txbxContent>
+              </v:textbox>
+            </v:shape>
+            <v:shape id="_x0000_s1090" type="#_x0000_t202" style="position:absolute;left:5255;top:11974;width:1440;height:563" stroked="f">
+              <v:fill opacity="0"/>
+              <v:textbox>
+                <w:txbxContent>
+                  <w:p>
+                    <w:r>
+                      <w:t>Pull</w:t>
+                    </w:r>
+                  </w:p>
+                </w:txbxContent>
+              </v:textbox>
+            </v:shape>
+            <v:shape id="_x0000_s1091" type="#_x0000_t202" style="position:absolute;left:5255;top:12425;width:1440;height:563" stroked="f">
+              <v:fill opacity="0"/>
+              <v:textbox>
+                <w:txbxContent>
+                  <w:p>
+                    <w:r>
+                      <w:t>Fetch</w:t>
+                    </w:r>
+                  </w:p>
+                </w:txbxContent>
+              </v:textbox>
+            </v:shape>
+            <v:shape id="_x0000_s1092" type="#_x0000_t202" style="position:absolute;left:5255;top:12876;width:1440;height:563" stroked="f">
+              <v:fill opacity="0"/>
+              <v:textbox>
+                <w:txbxContent>
+                  <w:p>
+                    <w:r>
+                      <w:t>Clone</w:t>
+                    </w:r>
+                  </w:p>
+                </w:txbxContent>
+              </v:textbox>
+            </v:shape>
+            <v:shape id="_x0000_s1093" type="#_x0000_t32" style="position:absolute;left:3080;top:12112;width:13;height:533;flip:y" o:connectortype="straight">
+              <v:stroke endarrow="block"/>
+            </v:shape>
+            <v:shape id="_x0000_s1094" type="#_x0000_t32" style="position:absolute;left:3919;top:12112;width:13;height:533" o:connectortype="straight">
+              <v:stroke endarrow="block"/>
+            </v:shape>
+            <v:shape id="_x0000_s1095" type="#_x0000_t202" style="position:absolute;left:3055;top:12182;width:739;height:563" stroked="f">
+              <v:fill opacity="0"/>
+              <v:textbox>
+                <w:txbxContent>
+                  <w:p>
+                    <w:r>
+                      <w:t>Fork</w:t>
+                    </w:r>
+                  </w:p>
+                </w:txbxContent>
+              </v:textbox>
+            </v:shape>
+            <v:shape id="_x0000_s1096" type="#_x0000_t202" style="position:absolute;left:3919;top:11974;width:1065;height:701" stroked="f">
+              <v:fill opacity="0"/>
+              <v:textbox>
+                <w:txbxContent>
+                  <w:p>
+                    <w:r>
+                      <w:t>Pull request</w:t>
+                    </w:r>
+                  </w:p>
+                </w:txbxContent>
+              </v:textbox>
+            </v:shape>
+            <v:shape id="_x0000_s1097" type="#_x0000_t102" style="position:absolute;left:2266;top:11160;width:627;height:727"/>
+            <v:shape id="_x0000_s1098" type="#_x0000_t202" style="position:absolute;left:1577;top:11273;width:1065;height:701" stroked="f">
+              <v:fill opacity="0"/>
+              <v:textbox>
+                <w:txbxContent>
+                  <w:p>
+                    <w:r>
+                      <w:t>Pull request</w:t>
+                    </w:r>
+                  </w:p>
+                </w:txbxContent>
+              </v:textbox>
+            </v:shape>
+          </v:group>
         </w:pict>
       </w:r>
+    </w:p>
+    <w:p/>
+    <w:p/>
+    <w:p/>
+    <w:p/>
+    <w:p/>
+    <w:p/>
+    <w:p/>
+    <w:p>
+      <w:pPr>
+        <w:jc w:val="center"/>
+        <w:rPr>
+          <w:b/>
+          <w:bCs/>
+        </w:rPr>
+      </w:pPr>
+      <w:r>
+        <w:rPr>
+          <w:b/>
+          <w:bCs/>
+        </w:rPr>
+        <w:t>Sync forked repository with upstream repository</w:t>
+      </w:r>
+    </w:p>
+    <w:p>
       <w:r>
         <w:rPr>
           <w:noProof/>
           <w:lang w:eastAsia="en-AU" w:bidi="th-TH"/>
         </w:rPr>
         <w:pict>
-          <v:shape id="_x0000_s1097" type="#_x0000_t102" style="position:absolute;margin-left:41.3pt;margin-top:63.5pt;width:31.35pt;height:36.35pt;z-index:251723776"/>
+          <v:group id="_x0000_s1105" style="position:absolute;margin-left:23.15pt;margin-top:81.2pt;width:428.2pt;height:261.15pt;z-index:251728896" coordorigin="1903,2766" coordsize="8564,5223">
+            <v:shapetype id="_x0000_t104" coordsize="21600,21600" o:spt="104" adj="12960,19440,7200" path="ar0@22@3@21,,0@4@21@14@22@1@21@7@21@12@2l@13@2@8,0@11@2wa0@22@3@21@10@2@16@24@14@22@1@21@16@24@14,xewr@14@22@1@21@7@21@16@24nfe">
+              <v:stroke joinstyle="miter"/>
+              <v:formulas>
+                <v:f eqn="val #0"/>
+                <v:f eqn="val #1"/>
+                <v:f eqn="val #2"/>
+                <v:f eqn="sum #0 width #1"/>
+                <v:f eqn="prod @3 1 2"/>
+                <v:f eqn="sum #1 #1 width"/>
+                <v:f eqn="sum @5 #1 #0"/>
+                <v:f eqn="prod @6 1 2"/>
+                <v:f eqn="mid width #0"/>
+                <v:f eqn="ellipse #2 height @4"/>
+                <v:f eqn="sum @4 @9 0"/>
+                <v:f eqn="sum @10 #1 width"/>
+                <v:f eqn="sum @7 @9 0"/>
+                <v:f eqn="sum @11 width #0"/>
+                <v:f eqn="sum @5 0 #0"/>
+                <v:f eqn="prod @14 1 2"/>
+                <v:f eqn="mid @4 @7"/>
+                <v:f eqn="sum #0 #1 width"/>
+                <v:f eqn="prod @17 1 2"/>
+                <v:f eqn="sum @16 0 @18"/>
+                <v:f eqn="val width"/>
+                <v:f eqn="val height"/>
+                <v:f eqn="sum 0 0 height"/>
+                <v:f eqn="sum @16 0 @4"/>
+                <v:f eqn="ellipse @23 @4 height"/>
+                <v:f eqn="sum @8 128 0"/>
+                <v:f eqn="prod @5 1 2"/>
+                <v:f eqn="sum @5 0 128"/>
+                <v:f eqn="sum #0 @16 @11"/>
+                <v:f eqn="sum width 0 #0"/>
+                <v:f eqn="prod @29 1 2"/>
+                <v:f eqn="prod height height 1"/>
+                <v:f eqn="prod #2 #2 1"/>
+                <v:f eqn="sum @31 0 @32"/>
+                <v:f eqn="sqrt @33"/>
+                <v:f eqn="sum @34 height 0"/>
+                <v:f eqn="prod width height @35"/>
+                <v:f eqn="sum @36 64 0"/>
+                <v:f eqn="prod #0 1 2"/>
+                <v:f eqn="ellipse @30 @38 height"/>
+                <v:f eqn="sum @39 0 64"/>
+                <v:f eqn="prod @4 1 2"/>
+                <v:f eqn="sum #1 0 @41"/>
+                <v:f eqn="prod height 4390 32768"/>
+                <v:f eqn="prod height 28378 32768"/>
+              </v:formulas>
+              <v:path o:extrusionok="f" o:connecttype="custom" o:connectlocs="@8,0;@11,@2;@15,0;@16,@21;@13,@2" o:connectangles="270,270,270,90,0" textboxrect="@41,@43,@42,@44"/>
+              <v:handles>
+                <v:h position="#0,topLeft" xrange="@37,@27"/>
+                <v:h position="#1,topLeft" xrange="@25,@20"/>
+                <v:h position="bottomRight,#2" yrange="0,@40"/>
+              </v:handles>
+              <o:complex v:ext="view"/>
+            </v:shapetype>
+            <v:shape id="_x0000_s1106" type="#_x0000_t104" style="position:absolute;left:7738;top:7151;width:839;height:475"/>
+            <v:rect id="_x0000_s1107" style="position:absolute;left:2140;top:3482;width:1928;height:989">
+              <v:textbox>
+                <w:txbxContent>
+                  <w:p>
+                    <w:r>
+                      <w:t>Upstream repository</w:t>
+                    </w:r>
+                  </w:p>
+                </w:txbxContent>
+              </v:textbox>
+            </v:rect>
+            <v:rect id="_x0000_s1108" style="position:absolute;left:6988;top:3482;width:1928;height:863">
+              <v:textbox>
+                <w:txbxContent>
+                  <w:p>
+                    <w:r>
+                      <w:t>Forked repository</w:t>
+                    </w:r>
+                  </w:p>
+                </w:txbxContent>
+              </v:textbox>
+            </v:rect>
+            <v:rect id="_x0000_s1109" style="position:absolute;left:7185;top:6212;width:1928;height:939">
+              <v:textbox>
+                <w:txbxContent>
+                  <w:p>
+                    <w:r>
+                      <w:t>Local repository</w:t>
+                    </w:r>
+                  </w:p>
+                </w:txbxContent>
+              </v:textbox>
+            </v:rect>
+            <v:shape id="_x0000_s1110" type="#_x0000_t32" style="position:absolute;left:4068;top:3619;width:2920;height:25" o:connectortype="straight">
+              <v:stroke endarrow="block"/>
+            </v:shape>
+            <v:shape id="_x0000_s1111" type="#_x0000_t202" style="position:absolute;left:4745;top:3205;width:1727;height:439" stroked="f">
+              <v:fill opacity="0"/>
+              <v:textbox>
+                <w:txbxContent>
+                  <w:p>
+                    <w:pPr>
+                      <w:pStyle w:val="ListParagraph"/>
+                      <w:numPr>
+                        <w:ilvl w:val="0"/>
+                        <w:numId w:val="7"/>
+                      </w:numPr>
+                    </w:pPr>
+                    <w:r>
+                      <w:t>Fork</w:t>
+                    </w:r>
+                  </w:p>
+                </w:txbxContent>
+              </v:textbox>
+            </v:shape>
+            <v:shape id="_x0000_s1112" type="#_x0000_t32" style="position:absolute;left:7938;top:4345;width:0;height:1867" o:connectortype="straight">
+              <v:stroke endarrow="block"/>
+            </v:shape>
+            <v:shape id="_x0000_s1113" type="#_x0000_t202" style="position:absolute;left:7185;top:5461;width:1689;height:439" stroked="f">
+              <v:fill opacity="0"/>
+              <v:textbox>
+                <w:txbxContent>
+                  <w:p>
+                    <w:pPr>
+                      <w:pStyle w:val="ListParagraph"/>
+                      <w:numPr>
+                        <w:ilvl w:val="0"/>
+                        <w:numId w:val="8"/>
+                      </w:numPr>
+                    </w:pPr>
+                    <w:r>
+                      <w:t>Clone</w:t>
+                    </w:r>
+                  </w:p>
+                </w:txbxContent>
+              </v:textbox>
+            </v:shape>
+            <v:shape id="_x0000_s1114" type="#_x0000_t32" style="position:absolute;left:7462;top:4345;width:0;height:1867;flip:y" o:connectortype="straight">
+              <v:stroke endarrow="block"/>
+            </v:shape>
+            <v:shape id="_x0000_s1115" type="#_x0000_t202" style="position:absolute;left:5401;top:4809;width:2262;height:439" stroked="f">
+              <v:fill opacity="0"/>
+              <v:textbox>
+                <w:txbxContent>
+                  <w:p>
+                    <w:pPr>
+                      <w:pStyle w:val="ListParagraph"/>
+                      <w:numPr>
+                        <w:ilvl w:val="0"/>
+                        <w:numId w:val="2"/>
+                      </w:numPr>
+                    </w:pPr>
+                    <w:r>
+                      <w:t>Push updates</w:t>
+                    </w:r>
+                  </w:p>
+                </w:txbxContent>
+              </v:textbox>
+            </v:shape>
+            <v:shape id="_x0000_s1116" type="#_x0000_t32" style="position:absolute;left:4068;top:4171;width:2920;height:12;flip:x y" o:connectortype="straight">
+              <v:stroke endarrow="block"/>
+            </v:shape>
+            <v:shape id="_x0000_s1117" type="#_x0000_t202" style="position:absolute;left:4357;top:3818;width:2454;height:439" stroked="f">
+              <v:fill opacity="0"/>
+              <v:textbox>
+                <w:txbxContent>
+                  <w:p>
+                    <w:pPr>
+                      <w:pStyle w:val="ListParagraph"/>
+                      <w:numPr>
+                        <w:ilvl w:val="0"/>
+                        <w:numId w:val="3"/>
+                      </w:numPr>
+                    </w:pPr>
+                    <w:r>
+                      <w:t>Pull request</w:t>
+                    </w:r>
+                  </w:p>
+                </w:txbxContent>
+              </v:textbox>
+            </v:shape>
+            <v:shape id="_x0000_s1118" type="#_x0000_t32" style="position:absolute;left:2341;top:4471;width:4844;height:2442" o:connectortype="straight">
+              <v:stroke endarrow="block"/>
+            </v:shape>
+            <v:shape id="_x0000_s1119" type="#_x0000_t202" style="position:absolute;left:2834;top:5598;width:2454;height:439" stroked="f">
+              <v:fill opacity="0"/>
+              <v:textbox>
+                <w:txbxContent>
+                  <w:p>
+                    <w:pPr>
+                      <w:pStyle w:val="ListParagraph"/>
+                      <w:numPr>
+                        <w:ilvl w:val="0"/>
+                        <w:numId w:val="4"/>
+                      </w:numPr>
+                    </w:pPr>
+                    <w:r>
+                      <w:t>Pull master</w:t>
+                    </w:r>
+                  </w:p>
+                </w:txbxContent>
+              </v:textbox>
+            </v:shape>
+            <v:shape id="_x0000_s1120" type="#_x0000_t32" style="position:absolute;left:8739;top:4345;width:0;height:1867;flip:y" o:connectortype="straight">
+              <v:stroke endarrow="block"/>
+            </v:shape>
+            <v:shape id="_x0000_s1121" type="#_x0000_t202" style="position:absolute;left:8292;top:4647;width:2175;height:439" stroked="f">
+              <v:fill opacity="0"/>
+              <v:textbox>
+                <w:txbxContent>
+                  <w:p>
+                    <w:pPr>
+                      <w:pStyle w:val="ListParagraph"/>
+                      <w:numPr>
+                        <w:ilvl w:val="0"/>
+                        <w:numId w:val="5"/>
+                      </w:numPr>
+                    </w:pPr>
+                    <w:r>
+                      <w:t>Push master</w:t>
+                    </w:r>
+                  </w:p>
+                </w:txbxContent>
+              </v:textbox>
+            </v:shape>
+            <v:shapetype id="_x0000_t105" coordsize="21600,21600" o:spt="105" adj="12960,19440,14400" path="wr,0@3@23,0@22@4,0@15,0@1@23@7,0@13@2l@14@2@8@22@12@2at,0@3@23@11@2@17@26@15,0@1@23@17@26@15@22xewr,0@3@23@4,0@17@26nfe">
+              <v:stroke joinstyle="miter"/>
+              <v:formulas>
+                <v:f eqn="val #0"/>
+                <v:f eqn="val #1"/>
+                <v:f eqn="val #2"/>
+                <v:f eqn="sum #0 width #1"/>
+                <v:f eqn="prod @3 1 2"/>
+                <v:f eqn="sum #1 #1 width"/>
+                <v:f eqn="sum @5 #1 #0"/>
+                <v:f eqn="prod @6 1 2"/>
+                <v:f eqn="mid width #0"/>
+                <v:f eqn="sum height 0 #2"/>
+                <v:f eqn="ellipse @9 height @4"/>
+                <v:f eqn="sum @4 @10 0"/>
+                <v:f eqn="sum @11 #1 width"/>
+                <v:f eqn="sum @7 @10 0"/>
+                <v:f eqn="sum @12 width #0"/>
+                <v:f eqn="sum @5 0 #0"/>
+                <v:f eqn="prod @15 1 2"/>
+                <v:f eqn="mid @4 @7"/>
+                <v:f eqn="sum #0 #1 width"/>
+                <v:f eqn="prod @18 1 2"/>
+                <v:f eqn="sum @17 0 @19"/>
+                <v:f eqn="val width"/>
+                <v:f eqn="val height"/>
+                <v:f eqn="prod height 2 1"/>
+                <v:f eqn="sum @17 0 @4"/>
+                <v:f eqn="ellipse @24 @4 height"/>
+                <v:f eqn="sum height 0 @25"/>
+                <v:f eqn="sum @8 128 0"/>
+                <v:f eqn="prod @5 1 2"/>
+                <v:f eqn="sum @5 0 128"/>
+                <v:f eqn="sum #0 @17 @12"/>
+                <v:f eqn="ellipse @20 @4 height"/>
+                <v:f eqn="sum width 0 #0"/>
+                <v:f eqn="prod @32 1 2"/>
+                <v:f eqn="prod height height 1"/>
+                <v:f eqn="prod @9 @9 1"/>
+                <v:f eqn="sum @34 0 @35"/>
+                <v:f eqn="sqrt @36"/>
+                <v:f eqn="sum @37 height 0"/>
+                <v:f eqn="prod width height @38"/>
+                <v:f eqn="sum @39 64 0"/>
+                <v:f eqn="prod #0 1 2"/>
+                <v:f eqn="ellipse @33 @41 height"/>
+                <v:f eqn="sum height 0 @42"/>
+                <v:f eqn="sum @43 64 0"/>
+                <v:f eqn="prod @4 1 2"/>
+                <v:f eqn="sum #1 0 @45"/>
+                <v:f eqn="prod height 4390 32768"/>
+                <v:f eqn="prod height 28378 32768"/>
+              </v:formulas>
+              <v:path o:extrusionok="f" o:connecttype="custom" o:connectlocs="@17,0;@16,@22;@12,@2;@8,@22;@14,@2" o:connectangles="270,90,90,90,0" textboxrect="@45,@47,@46,@48"/>
+              <v:handles>
+                <v:h position="#0,bottomRight" xrange="@40,@29"/>
+                <v:h position="#1,bottomRight" xrange="@27,@21"/>
+                <v:h position="bottomRight,#2" yrange="@44,@22"/>
+              </v:handles>
+              <o:complex v:ext="view"/>
+            </v:shapetype>
+            <v:shape id="_x0000_s1122" type="#_x0000_t105" style="position:absolute;left:2704;top:3019;width:789;height:463"/>
+            <v:shape id="_x0000_s1123" type="#_x0000_t202" style="position:absolute;left:1903;top:2766;width:2842;height:439" stroked="f">
+              <v:fill opacity="0"/>
+              <v:textbox>
+                <w:txbxContent>
+                  <w:p>
+                    <w:pPr>
+                      <w:pStyle w:val="ListParagraph"/>
+                      <w:numPr>
+                        <w:ilvl w:val="0"/>
+                        <w:numId w:val="6"/>
+                      </w:numPr>
+                    </w:pPr>
+                    <w:r>
+                      <w:t>Accept update</w:t>
+                    </w:r>
+                  </w:p>
+                </w:txbxContent>
+              </v:textbox>
+            </v:shape>
+            <v:shape id="_x0000_s1124" type="#_x0000_t202" style="position:absolute;left:6988;top:7550;width:2541;height:439" stroked="f">
+              <v:fill opacity="0"/>
+              <v:textbox>
+                <w:txbxContent>
+                  <w:p>
+                    <w:r>
+                      <w:t>3. Update and commit</w:t>
+                    </w:r>
+                  </w:p>
+                </w:txbxContent>
+              </v:textbox>
+            </v:shape>
+          </v:group>
         </w:pict>
       </w:r>
       <w:r>
-        <w:rPr>
-          <w:noProof/>
-          <w:lang w:eastAsia="en-AU" w:bidi="th-TH"/>
-        </w:rPr>
-        <w:pict>
-          <v:shape id="_x0000_s1096" type="#_x0000_t202" style="position:absolute;margin-left:123.95pt;margin-top:104.2pt;width:53.25pt;height:35.05pt;z-index:251722752" stroked="f">
-            <v:fill opacity="0"/>
-            <v:textbox>
-              <w:txbxContent>
-                <w:p>
-                  <w:r>
-                    <w:t>Pull request</w:t>
-                  </w:r>
-                </w:p>
-              </w:txbxContent>
-            </v:textbox>
-          </v:shape>
-        </w:pict>
-      </w:r>
-      <w:r>
-        <w:rPr>
-          <w:noProof/>
-          <w:lang w:eastAsia="en-AU" w:bidi="th-TH"/>
-        </w:rPr>
-        <w:pict>
-          <v:shape id="_x0000_s1095" type="#_x0000_t202" style="position:absolute;margin-left:80.75pt;margin-top:114.6pt;width:36.95pt;height:28.15pt;z-index:251721728" stroked="f">
-            <v:fill opacity="0"/>
-            <v:textbox>
-              <w:txbxContent>
-                <w:p>
-                  <w:r>
-                    <w:t>Fork</w:t>
-                  </w:r>
-                </w:p>
-              </w:txbxContent>
-            </v:textbox>
-          </v:shape>
-        </w:pict>
-      </w:r>
-      <w:r>
-        <w:rPr>
-          <w:noProof/>
-          <w:lang w:eastAsia="en-AU" w:bidi="th-TH"/>
-        </w:rPr>
-        <w:pict>
-          <v:shape id="_x0000_s1094" type="#_x0000_t32" style="position:absolute;margin-left:123.95pt;margin-top:111.1pt;width:.65pt;height:26.65pt;z-index:251720704" o:connectortype="straight">
-            <v:stroke endarrow="block"/>
-          </v:shape>
-        </w:pict>
-      </w:r>
-      <w:r>
-        <w:rPr>
-          <w:noProof/>
-          <w:lang w:eastAsia="en-AU" w:bidi="th-TH"/>
-        </w:rPr>
-        <w:pict>
-          <v:shape id="_x0000_s1093" type="#_x0000_t32" style="position:absolute;margin-left:82pt;margin-top:111.1pt;width:.65pt;height:26.65pt;flip:y;z-index:251719680" o:connectortype="straight">
-            <v:stroke endarrow="block"/>
-          </v:shape>
-        </w:pict>
-      </w:r>
-      <w:r>
-        <w:rPr>
-          <w:noProof/>
-          <w:lang w:eastAsia="en-AU" w:bidi="th-TH"/>
-        </w:rPr>
-        <w:pict>
-          <v:shape id="_x0000_s1092" type="#_x0000_t202" style="position:absolute;margin-left:190.75pt;margin-top:149.3pt;width:1in;height:28.15pt;z-index:251718656" stroked="f">
-            <v:fill opacity="0"/>
-            <v:textbox>
-              <w:txbxContent>
-                <w:p>
-                  <w:r>
-                    <w:t>Clone</w:t>
-                  </w:r>
-                </w:p>
-              </w:txbxContent>
-            </v:textbox>
-          </v:shape>
-        </w:pict>
-      </w:r>
-      <w:r>
-        <w:rPr>
-          <w:noProof/>
-          <w:lang w:eastAsia="en-AU" w:bidi="th-TH"/>
-        </w:rPr>
-        <w:pict>
-          <v:shape id="_x0000_s1091" type="#_x0000_t202" style="position:absolute;margin-left:190.75pt;margin-top:126.75pt;width:1in;height:28.15pt;z-index:251717632" stroked="f">
-            <v:fill opacity="0"/>
-            <v:textbox>
-              <w:txbxContent>
-                <w:p>
-                  <w:r>
-                    <w:t>Fetch</w:t>
-                  </w:r>
-                </w:p>
-              </w:txbxContent>
-            </v:textbox>
-          </v:shape>
-        </w:pict>
-      </w:r>
-      <w:r>
-        <w:rPr>
-          <w:noProof/>
-          <w:lang w:eastAsia="en-AU" w:bidi="th-TH"/>
-        </w:rPr>
-        <w:pict>
-          <v:shape id="_x0000_s1090" type="#_x0000_t202" style="position:absolute;margin-left:190.75pt;margin-top:104.2pt;width:1in;height:28.15pt;z-index:251716608" stroked="f">
-            <v:fill opacity="0"/>
-            <v:textbox>
-              <w:txbxContent>
-                <w:p>
-                  <w:r>
-                    <w:t>Pull</w:t>
-                  </w:r>
-                </w:p>
-              </w:txbxContent>
-            </v:textbox>
-          </v:shape>
-        </w:pict>
-      </w:r>
-      <w:r>
-        <w:rPr>
-          <w:noProof/>
-          <w:lang w:eastAsia="en-AU" w:bidi="th-TH"/>
-        </w:rPr>
-        <w:pict>
-          <v:shape id="_x0000_s1088" type="#_x0000_t202" style="position:absolute;margin-left:184.25pt;margin-top:31.6pt;width:1in;height:28.15pt;z-index:251714560" stroked="f">
-            <v:fill opacity="0"/>
-            <v:textbox>
-              <w:txbxContent>
-                <w:p>
-                  <w:r>
-                    <w:t>Remote</w:t>
-                  </w:r>
-                </w:p>
-              </w:txbxContent>
-            </v:textbox>
-          </v:shape>
-        </w:pict>
-      </w:r>
-      <w:r>
-        <w:rPr>
-          <w:noProof/>
-          <w:lang w:eastAsia="en-AU" w:bidi="th-TH"/>
-        </w:rPr>
-        <w:pict>
-          <v:shape id="_x0000_s1089" type="#_x0000_t202" style="position:absolute;margin-left:184.25pt;margin-top:59.75pt;width:1in;height:28.15pt;z-index:251715584" stroked="f">
-            <v:fill opacity="0"/>
-            <v:textbox>
-              <w:txbxContent>
-                <w:p>
-                  <w:r>
-                    <w:t>Push</w:t>
-                  </w:r>
-                </w:p>
-              </w:txbxContent>
-            </v:textbox>
-          </v:shape>
-        </w:pict>
-      </w:r>
-      <w:r>
-        <w:rPr>
-          <w:noProof/>
-          <w:lang w:eastAsia="en-AU" w:bidi="th-TH"/>
-        </w:rPr>
-        <w:pict>
-          <v:shape id="_x0000_s1084" type="#_x0000_t32" style="position:absolute;margin-left:166.55pt;margin-top:165.3pt;width:86.5pt;height:0;z-index:251711488" o:connectortype="straight">
-            <v:stroke endarrow="block"/>
-          </v:shape>
-        </w:pict>
-      </w:r>
-      <w:r>
-        <w:rPr>
-          <w:noProof/>
-          <w:lang w:eastAsia="en-AU" w:bidi="th-TH"/>
-        </w:rPr>
-        <w:pict>
-          <v:shape id="_x0000_s1083" type="#_x0000_t32" style="position:absolute;margin-left:166.55pt;margin-top:142.75pt;width:86.5pt;height:0;z-index:251710464" o:connectortype="straight">
-            <v:stroke endarrow="block"/>
-          </v:shape>
-        </w:pict>
-      </w:r>
-      <w:r>
-        <w:rPr>
-          <w:noProof/>
-          <w:lang w:eastAsia="en-AU" w:bidi="th-TH"/>
-        </w:rPr>
-        <w:pict>
-          <v:shape id="_x0000_s1081" type="#_x0000_t32" style="position:absolute;margin-left:166.55pt;margin-top:122.1pt;width:86.5pt;height:0;z-index:251708416" o:connectortype="straight">
-            <v:stroke endarrow="block"/>
-          </v:shape>
-        </w:pict>
-      </w:r>
-      <w:r>
-        <w:rPr>
-          <w:noProof/>
-          <w:lang w:eastAsia="en-AU" w:bidi="th-TH"/>
-        </w:rPr>
-        <w:pict>
-          <v:shape id="_x0000_s1082" type="#_x0000_t32" style="position:absolute;margin-left:166.55pt;margin-top:76.4pt;width:86.5pt;height:0;flip:x;z-index:251709440" o:connectortype="straight">
-            <v:stroke endarrow="block"/>
-          </v:shape>
-        </w:pict>
-      </w:r>
-      <w:r>
-        <w:rPr>
-          <w:noProof/>
-          <w:lang w:eastAsia="en-AU" w:bidi="th-TH"/>
-        </w:rPr>
-        <w:pict>
-          <v:shape id="_x0000_s1080" type="#_x0000_t32" style="position:absolute;margin-left:166.55pt;margin-top:51.35pt;width:86.5pt;height:0;flip:x;z-index:251707392" o:connectortype="straight">
-            <v:stroke endarrow="block"/>
-          </v:shape>
-        </w:pict>
-      </w:r>
-      <w:r>
-        <w:rPr>
-          <w:noProof/>
-          <w:lang w:eastAsia="en-AU" w:bidi="th-TH"/>
-        </w:rPr>
-        <w:pict>
-          <v:roundrect id="_x0000_s1079" style="position:absolute;margin-left:66.95pt;margin-top:137.75pt;width:85.8pt;height:59.5pt;z-index:251706368" arcsize="10923f">
-            <v:textbox>
-              <w:txbxContent>
-                <w:p>
-                  <w:pPr>
-                    <w:jc w:val="center"/>
-                  </w:pPr>
-                  <w:r>
-                    <w:t>Origin</w:t>
-                  </w:r>
-                </w:p>
-              </w:txbxContent>
-            </v:textbox>
-          </v:roundrect>
-        </w:pict>
-      </w:r>
-      <w:r>
-        <w:rPr>
-          <w:noProof/>
-          <w:lang w:eastAsia="en-AU" w:bidi="th-TH"/>
-        </w:rPr>
-        <w:pict>
-          <v:rect id="_x0000_s1077" style="position:absolute;margin-left:52pt;margin-top:20.7pt;width:114.55pt;height:189.05pt;z-index:251704320">
-            <v:textbox>
-              <w:txbxContent>
-                <w:p>
-                  <w:pPr>
-                    <w:jc w:val="center"/>
-                  </w:pPr>
-                  <w:proofErr w:type="spellStart"/>
-                  <w:r>
-                    <w:t>GitHub</w:t>
-                  </w:r>
-                  <w:proofErr w:type="spellEnd"/>
-                  <w:r>
-                    <w:t xml:space="preserve"> (Cloud)</w:t>
-                  </w:r>
-                </w:p>
-                <w:p>
-                  <w:pPr>
-                    <w:jc w:val="center"/>
-                  </w:pPr>
-                  <w:r>
-                    <w:rPr>
-                      <w:noProof/>
-                      <w:lang w:eastAsia="en-AU" w:bidi="th-TH"/>
-                    </w:rPr>
-                    <w:drawing>
-                      <wp:inline distT="0" distB="0" distL="0" distR="0">
-                        <wp:extent cx="1097280" cy="763270"/>
-                        <wp:effectExtent l="19050" t="0" r="7620" b="0"/>
-                        <wp:docPr id="5" name="Picture 5"/>
-                        <wp:cNvGraphicFramePr>
-                          <a:graphicFrameLocks xmlns:a="http://schemas.openxmlformats.org/drawingml/2006/main" noChangeAspect="1"/>
-                        </wp:cNvGraphicFramePr>
-                        <a:graphic xmlns:a="http://schemas.openxmlformats.org/drawingml/2006/main">
-                          <a:graphicData uri="http://schemas.openxmlformats.org/drawingml/2006/picture">
-                            <pic:pic xmlns:pic="http://schemas.openxmlformats.org/drawingml/2006/picture">
-                              <pic:nvPicPr>
-                                <pic:cNvPr id="0" name="Picture 5"/>
-                                <pic:cNvPicPr>
-                                  <a:picLocks noChangeAspect="1" noChangeArrowheads="1"/>
-                                </pic:cNvPicPr>
-                              </pic:nvPicPr>
-                              <pic:blipFill>
-                                <a:blip r:embed="rId4"/>
-                                <a:srcRect/>
-                                <a:stretch>
-                                  <a:fillRect/>
-                                </a:stretch>
-                              </pic:blipFill>
-                              <pic:spPr bwMode="auto">
-                                <a:xfrm>
-                                  <a:off x="0" y="0"/>
-                                  <a:ext cx="1097280" cy="763270"/>
-                                </a:xfrm>
-                                <a:prstGeom prst="rect">
-                                  <a:avLst/>
-                                </a:prstGeom>
-                                <a:noFill/>
-                                <a:ln w="9525">
-                                  <a:noFill/>
-                                  <a:miter lim="800000"/>
-                                  <a:headEnd/>
-                                  <a:tailEnd/>
-                                </a:ln>
-                              </pic:spPr>
-                            </pic:pic>
-                          </a:graphicData>
-                        </a:graphic>
-                      </wp:inline>
-                    </w:drawing>
-                  </w:r>
-                </w:p>
-              </w:txbxContent>
-            </v:textbox>
-          </v:rect>
-        </w:pict>
-      </w:r>
-      <w:r>
-        <w:rPr>
-          <w:noProof/>
-          <w:lang w:eastAsia="en-AU" w:bidi="th-TH"/>
-        </w:rPr>
-        <w:pict>
-          <v:rect id="_x0000_s1078" style="position:absolute;margin-left:253.05pt;margin-top:20.7pt;width:114.55pt;height:189.05pt;z-index:251705344">
-            <v:textbox>
-              <w:txbxContent>
-                <w:p>
-                  <w:pPr>
-                    <w:jc w:val="center"/>
-                  </w:pPr>
-                  <w:r>
-                    <w:t>Git (Local)</w:t>
-                  </w:r>
-                </w:p>
-              </w:txbxContent>
-            </v:textbox>
-          </v:rect>
-        </w:pict>
+        <w:t>When the local repository get updated then pushed to forked repository, both of the repositories are in sync and have the same changes and updates. However, this changes and updates have no effect on the upstream repository. Additionally, any updates on t</w:t>
+      </w:r>
+      <w:r>
+        <w:t>he upstream repository</w:t>
+      </w:r>
+      <w:r>
+        <w:t xml:space="preserve"> will not affect on forked repository and local repository. To get all of them upd</w:t>
+      </w:r>
+      <w:r>
+        <w:t xml:space="preserve">ated, the following process shows </w:t>
+      </w:r>
+      <w:r>
+        <w:t xml:space="preserve">sequential </w:t>
+      </w:r>
+      <w:r>
+        <w:t>steps of updating them.</w:t>
       </w:r>
     </w:p>
+    <w:p/>
     <w:sectPr>
       <w:pgSz w:w="11906" w:h="16838"/>
       <w:pgMar w:top="1440" w:right="1440" w:bottom="1440" w:left="1440" w:header="708" w:footer="708" w:gutter="0"/>
@@ -1187,6 +1424,747 @@
     </w:sectPr>
   </w:body>
 </w:document>
+</file>
+
+<file path=word/numbering.xml><?xml version="1.0" encoding="utf-8"?>
+<w:numbering xmlns:ve="http://schemas.openxmlformats.org/markup-compatibility/2006" xmlns:o="urn:schemas-microsoft-com:office:office" xmlns:r="http://schemas.openxmlformats.org/officeDocument/2006/relationships" xmlns:m="http://schemas.openxmlformats.org/officeDocument/2006/math" xmlns:v="urn:schemas-microsoft-com:vml" xmlns:wp="http://schemas.openxmlformats.org/drawingml/2006/wordprocessingDrawing" xmlns:w10="urn:schemas-microsoft-com:office:word" xmlns:w="http://schemas.openxmlformats.org/wordprocessingml/2006/main" xmlns:wne="http://schemas.microsoft.com/office/word/2006/wordml">
+  <w:abstractNum w:abstractNumId="0">
+    <w:nsid w:val="0E591527"/>
+    <w:multiLevelType w:val="hybridMultilevel"/>
+    <w:tmpl w:val="FC20FD1A"/>
+    <w:lvl w:ilvl="0" w:tplc="0C09000F">
+      <w:start w:val="2"/>
+      <w:numFmt w:val="decimal"/>
+      <w:lvlText w:val="%1."/>
+      <w:lvlJc w:val="left"/>
+      <w:pPr>
+        <w:ind w:left="720" w:hanging="360"/>
+      </w:pPr>
+      <w:rPr>
+        <w:rFonts w:hint="default"/>
+      </w:rPr>
+    </w:lvl>
+    <w:lvl w:ilvl="1" w:tplc="0C090019" w:tentative="1">
+      <w:start w:val="1"/>
+      <w:numFmt w:val="lowerLetter"/>
+      <w:lvlText w:val="%2."/>
+      <w:lvlJc w:val="left"/>
+      <w:pPr>
+        <w:ind w:left="1440" w:hanging="360"/>
+      </w:pPr>
+    </w:lvl>
+    <w:lvl w:ilvl="2" w:tplc="0C09001B" w:tentative="1">
+      <w:start w:val="1"/>
+      <w:numFmt w:val="lowerRoman"/>
+      <w:lvlText w:val="%3."/>
+      <w:lvlJc w:val="right"/>
+      <w:pPr>
+        <w:ind w:left="2160" w:hanging="180"/>
+      </w:pPr>
+    </w:lvl>
+    <w:lvl w:ilvl="3" w:tplc="0C09000F" w:tentative="1">
+      <w:start w:val="1"/>
+      <w:numFmt w:val="decimal"/>
+      <w:lvlText w:val="%4."/>
+      <w:lvlJc w:val="left"/>
+      <w:pPr>
+        <w:ind w:left="2880" w:hanging="360"/>
+      </w:pPr>
+    </w:lvl>
+    <w:lvl w:ilvl="4" w:tplc="0C090019" w:tentative="1">
+      <w:start w:val="1"/>
+      <w:numFmt w:val="lowerLetter"/>
+      <w:lvlText w:val="%5."/>
+      <w:lvlJc w:val="left"/>
+      <w:pPr>
+        <w:ind w:left="3600" w:hanging="360"/>
+      </w:pPr>
+    </w:lvl>
+    <w:lvl w:ilvl="5" w:tplc="0C09001B" w:tentative="1">
+      <w:start w:val="1"/>
+      <w:numFmt w:val="lowerRoman"/>
+      <w:lvlText w:val="%6."/>
+      <w:lvlJc w:val="right"/>
+      <w:pPr>
+        <w:ind w:left="4320" w:hanging="180"/>
+      </w:pPr>
+    </w:lvl>
+    <w:lvl w:ilvl="6" w:tplc="0C09000F" w:tentative="1">
+      <w:start w:val="1"/>
+      <w:numFmt w:val="decimal"/>
+      <w:lvlText w:val="%7."/>
+      <w:lvlJc w:val="left"/>
+      <w:pPr>
+        <w:ind w:left="5040" w:hanging="360"/>
+      </w:pPr>
+    </w:lvl>
+    <w:lvl w:ilvl="7" w:tplc="0C090019" w:tentative="1">
+      <w:start w:val="1"/>
+      <w:numFmt w:val="lowerLetter"/>
+      <w:lvlText w:val="%8."/>
+      <w:lvlJc w:val="left"/>
+      <w:pPr>
+        <w:ind w:left="5760" w:hanging="360"/>
+      </w:pPr>
+    </w:lvl>
+    <w:lvl w:ilvl="8" w:tplc="0C09001B" w:tentative="1">
+      <w:start w:val="1"/>
+      <w:numFmt w:val="lowerRoman"/>
+      <w:lvlText w:val="%9."/>
+      <w:lvlJc w:val="right"/>
+      <w:pPr>
+        <w:ind w:left="6480" w:hanging="180"/>
+      </w:pPr>
+    </w:lvl>
+  </w:abstractNum>
+  <w:abstractNum w:abstractNumId="1">
+    <w:nsid w:val="13DC1D1F"/>
+    <w:multiLevelType w:val="hybridMultilevel"/>
+    <w:tmpl w:val="1D6647DE"/>
+    <w:lvl w:ilvl="0" w:tplc="0C09000F">
+      <w:start w:val="1"/>
+      <w:numFmt w:val="decimal"/>
+      <w:lvlText w:val="%1."/>
+      <w:lvlJc w:val="left"/>
+      <w:pPr>
+        <w:ind w:left="720" w:hanging="360"/>
+      </w:pPr>
+      <w:rPr>
+        <w:rFonts w:hint="default"/>
+      </w:rPr>
+    </w:lvl>
+    <w:lvl w:ilvl="1" w:tplc="0C090019" w:tentative="1">
+      <w:start w:val="1"/>
+      <w:numFmt w:val="lowerLetter"/>
+      <w:lvlText w:val="%2."/>
+      <w:lvlJc w:val="left"/>
+      <w:pPr>
+        <w:ind w:left="1440" w:hanging="360"/>
+      </w:pPr>
+    </w:lvl>
+    <w:lvl w:ilvl="2" w:tplc="0C09001B" w:tentative="1">
+      <w:start w:val="1"/>
+      <w:numFmt w:val="lowerRoman"/>
+      <w:lvlText w:val="%3."/>
+      <w:lvlJc w:val="right"/>
+      <w:pPr>
+        <w:ind w:left="2160" w:hanging="180"/>
+      </w:pPr>
+    </w:lvl>
+    <w:lvl w:ilvl="3" w:tplc="0C09000F" w:tentative="1">
+      <w:start w:val="1"/>
+      <w:numFmt w:val="decimal"/>
+      <w:lvlText w:val="%4."/>
+      <w:lvlJc w:val="left"/>
+      <w:pPr>
+        <w:ind w:left="2880" w:hanging="360"/>
+      </w:pPr>
+    </w:lvl>
+    <w:lvl w:ilvl="4" w:tplc="0C090019" w:tentative="1">
+      <w:start w:val="1"/>
+      <w:numFmt w:val="lowerLetter"/>
+      <w:lvlText w:val="%5."/>
+      <w:lvlJc w:val="left"/>
+      <w:pPr>
+        <w:ind w:left="3600" w:hanging="360"/>
+      </w:pPr>
+    </w:lvl>
+    <w:lvl w:ilvl="5" w:tplc="0C09001B" w:tentative="1">
+      <w:start w:val="1"/>
+      <w:numFmt w:val="lowerRoman"/>
+      <w:lvlText w:val="%6."/>
+      <w:lvlJc w:val="right"/>
+      <w:pPr>
+        <w:ind w:left="4320" w:hanging="180"/>
+      </w:pPr>
+    </w:lvl>
+    <w:lvl w:ilvl="6" w:tplc="0C09000F" w:tentative="1">
+      <w:start w:val="1"/>
+      <w:numFmt w:val="decimal"/>
+      <w:lvlText w:val="%7."/>
+      <w:lvlJc w:val="left"/>
+      <w:pPr>
+        <w:ind w:left="5040" w:hanging="360"/>
+      </w:pPr>
+    </w:lvl>
+    <w:lvl w:ilvl="7" w:tplc="0C090019" w:tentative="1">
+      <w:start w:val="1"/>
+      <w:numFmt w:val="lowerLetter"/>
+      <w:lvlText w:val="%8."/>
+      <w:lvlJc w:val="left"/>
+      <w:pPr>
+        <w:ind w:left="5760" w:hanging="360"/>
+      </w:pPr>
+    </w:lvl>
+    <w:lvl w:ilvl="8" w:tplc="0C09001B" w:tentative="1">
+      <w:start w:val="1"/>
+      <w:numFmt w:val="lowerRoman"/>
+      <w:lvlText w:val="%9."/>
+      <w:lvlJc w:val="right"/>
+      <w:pPr>
+        <w:ind w:left="6480" w:hanging="180"/>
+      </w:pPr>
+    </w:lvl>
+  </w:abstractNum>
+  <w:abstractNum w:abstractNumId="2">
+    <w:nsid w:val="23467F18"/>
+    <w:multiLevelType w:val="hybridMultilevel"/>
+    <w:tmpl w:val="A2E00450"/>
+    <w:lvl w:ilvl="0" w:tplc="0C09000F">
+      <w:start w:val="4"/>
+      <w:numFmt w:val="decimal"/>
+      <w:lvlText w:val="%1."/>
+      <w:lvlJc w:val="left"/>
+      <w:pPr>
+        <w:ind w:left="720" w:hanging="360"/>
+      </w:pPr>
+      <w:rPr>
+        <w:rFonts w:hint="default"/>
+      </w:rPr>
+    </w:lvl>
+    <w:lvl w:ilvl="1" w:tplc="0C090019" w:tentative="1">
+      <w:start w:val="1"/>
+      <w:numFmt w:val="lowerLetter"/>
+      <w:lvlText w:val="%2."/>
+      <w:lvlJc w:val="left"/>
+      <w:pPr>
+        <w:ind w:left="1440" w:hanging="360"/>
+      </w:pPr>
+    </w:lvl>
+    <w:lvl w:ilvl="2" w:tplc="0C09001B" w:tentative="1">
+      <w:start w:val="1"/>
+      <w:numFmt w:val="lowerRoman"/>
+      <w:lvlText w:val="%3."/>
+      <w:lvlJc w:val="right"/>
+      <w:pPr>
+        <w:ind w:left="2160" w:hanging="180"/>
+      </w:pPr>
+    </w:lvl>
+    <w:lvl w:ilvl="3" w:tplc="0C09000F" w:tentative="1">
+      <w:start w:val="1"/>
+      <w:numFmt w:val="decimal"/>
+      <w:lvlText w:val="%4."/>
+      <w:lvlJc w:val="left"/>
+      <w:pPr>
+        <w:ind w:left="2880" w:hanging="360"/>
+      </w:pPr>
+    </w:lvl>
+    <w:lvl w:ilvl="4" w:tplc="0C090019" w:tentative="1">
+      <w:start w:val="1"/>
+      <w:numFmt w:val="lowerLetter"/>
+      <w:lvlText w:val="%5."/>
+      <w:lvlJc w:val="left"/>
+      <w:pPr>
+        <w:ind w:left="3600" w:hanging="360"/>
+      </w:pPr>
+    </w:lvl>
+    <w:lvl w:ilvl="5" w:tplc="0C09001B" w:tentative="1">
+      <w:start w:val="1"/>
+      <w:numFmt w:val="lowerRoman"/>
+      <w:lvlText w:val="%6."/>
+      <w:lvlJc w:val="right"/>
+      <w:pPr>
+        <w:ind w:left="4320" w:hanging="180"/>
+      </w:pPr>
+    </w:lvl>
+    <w:lvl w:ilvl="6" w:tplc="0C09000F" w:tentative="1">
+      <w:start w:val="1"/>
+      <w:numFmt w:val="decimal"/>
+      <w:lvlText w:val="%7."/>
+      <w:lvlJc w:val="left"/>
+      <w:pPr>
+        <w:ind w:left="5040" w:hanging="360"/>
+      </w:pPr>
+    </w:lvl>
+    <w:lvl w:ilvl="7" w:tplc="0C090019" w:tentative="1">
+      <w:start w:val="1"/>
+      <w:numFmt w:val="lowerLetter"/>
+      <w:lvlText w:val="%8."/>
+      <w:lvlJc w:val="left"/>
+      <w:pPr>
+        <w:ind w:left="5760" w:hanging="360"/>
+      </w:pPr>
+    </w:lvl>
+    <w:lvl w:ilvl="8" w:tplc="0C09001B" w:tentative="1">
+      <w:start w:val="1"/>
+      <w:numFmt w:val="lowerRoman"/>
+      <w:lvlText w:val="%9."/>
+      <w:lvlJc w:val="right"/>
+      <w:pPr>
+        <w:ind w:left="6480" w:hanging="180"/>
+      </w:pPr>
+    </w:lvl>
+  </w:abstractNum>
+  <w:abstractNum w:abstractNumId="3">
+    <w:nsid w:val="3498749A"/>
+    <w:multiLevelType w:val="hybridMultilevel"/>
+    <w:tmpl w:val="A9AA57CE"/>
+    <w:lvl w:ilvl="0" w:tplc="AFF60AAC">
+      <w:start w:val="5"/>
+      <w:numFmt w:val="decimal"/>
+      <w:lvlText w:val="%1."/>
+      <w:lvlJc w:val="left"/>
+      <w:pPr>
+        <w:ind w:left="1080" w:hanging="360"/>
+      </w:pPr>
+      <w:rPr>
+        <w:rFonts w:hint="default"/>
+      </w:rPr>
+    </w:lvl>
+    <w:lvl w:ilvl="1" w:tplc="0C090019" w:tentative="1">
+      <w:start w:val="1"/>
+      <w:numFmt w:val="lowerLetter"/>
+      <w:lvlText w:val="%2."/>
+      <w:lvlJc w:val="left"/>
+      <w:pPr>
+        <w:ind w:left="1800" w:hanging="360"/>
+      </w:pPr>
+    </w:lvl>
+    <w:lvl w:ilvl="2" w:tplc="0C09001B" w:tentative="1">
+      <w:start w:val="1"/>
+      <w:numFmt w:val="lowerRoman"/>
+      <w:lvlText w:val="%3."/>
+      <w:lvlJc w:val="right"/>
+      <w:pPr>
+        <w:ind w:left="2520" w:hanging="180"/>
+      </w:pPr>
+    </w:lvl>
+    <w:lvl w:ilvl="3" w:tplc="0C09000F" w:tentative="1">
+      <w:start w:val="1"/>
+      <w:numFmt w:val="decimal"/>
+      <w:lvlText w:val="%4."/>
+      <w:lvlJc w:val="left"/>
+      <w:pPr>
+        <w:ind w:left="3240" w:hanging="360"/>
+      </w:pPr>
+    </w:lvl>
+    <w:lvl w:ilvl="4" w:tplc="0C090019" w:tentative="1">
+      <w:start w:val="1"/>
+      <w:numFmt w:val="lowerLetter"/>
+      <w:lvlText w:val="%5."/>
+      <w:lvlJc w:val="left"/>
+      <w:pPr>
+        <w:ind w:left="3960" w:hanging="360"/>
+      </w:pPr>
+    </w:lvl>
+    <w:lvl w:ilvl="5" w:tplc="0C09001B" w:tentative="1">
+      <w:start w:val="1"/>
+      <w:numFmt w:val="lowerRoman"/>
+      <w:lvlText w:val="%6."/>
+      <w:lvlJc w:val="right"/>
+      <w:pPr>
+        <w:ind w:left="4680" w:hanging="180"/>
+      </w:pPr>
+    </w:lvl>
+    <w:lvl w:ilvl="6" w:tplc="0C09000F" w:tentative="1">
+      <w:start w:val="1"/>
+      <w:numFmt w:val="decimal"/>
+      <w:lvlText w:val="%7."/>
+      <w:lvlJc w:val="left"/>
+      <w:pPr>
+        <w:ind w:left="5400" w:hanging="360"/>
+      </w:pPr>
+    </w:lvl>
+    <w:lvl w:ilvl="7" w:tplc="0C090019" w:tentative="1">
+      <w:start w:val="1"/>
+      <w:numFmt w:val="lowerLetter"/>
+      <w:lvlText w:val="%8."/>
+      <w:lvlJc w:val="left"/>
+      <w:pPr>
+        <w:ind w:left="6120" w:hanging="360"/>
+      </w:pPr>
+    </w:lvl>
+    <w:lvl w:ilvl="8" w:tplc="0C09001B" w:tentative="1">
+      <w:start w:val="1"/>
+      <w:numFmt w:val="lowerRoman"/>
+      <w:lvlText w:val="%9."/>
+      <w:lvlJc w:val="right"/>
+      <w:pPr>
+        <w:ind w:left="6840" w:hanging="180"/>
+      </w:pPr>
+    </w:lvl>
+  </w:abstractNum>
+  <w:abstractNum w:abstractNumId="4">
+    <w:nsid w:val="49807133"/>
+    <w:multiLevelType w:val="hybridMultilevel"/>
+    <w:tmpl w:val="C71C0CE8"/>
+    <w:lvl w:ilvl="0" w:tplc="0C09000F">
+      <w:start w:val="6"/>
+      <w:numFmt w:val="decimal"/>
+      <w:lvlText w:val="%1."/>
+      <w:lvlJc w:val="left"/>
+      <w:pPr>
+        <w:ind w:left="720" w:hanging="360"/>
+      </w:pPr>
+      <w:rPr>
+        <w:rFonts w:hint="default"/>
+      </w:rPr>
+    </w:lvl>
+    <w:lvl w:ilvl="1" w:tplc="0C090019" w:tentative="1">
+      <w:start w:val="1"/>
+      <w:numFmt w:val="lowerLetter"/>
+      <w:lvlText w:val="%2."/>
+      <w:lvlJc w:val="left"/>
+      <w:pPr>
+        <w:ind w:left="1440" w:hanging="360"/>
+      </w:pPr>
+    </w:lvl>
+    <w:lvl w:ilvl="2" w:tplc="0C09001B" w:tentative="1">
+      <w:start w:val="1"/>
+      <w:numFmt w:val="lowerRoman"/>
+      <w:lvlText w:val="%3."/>
+      <w:lvlJc w:val="right"/>
+      <w:pPr>
+        <w:ind w:left="2160" w:hanging="180"/>
+      </w:pPr>
+    </w:lvl>
+    <w:lvl w:ilvl="3" w:tplc="0C09000F" w:tentative="1">
+      <w:start w:val="1"/>
+      <w:numFmt w:val="decimal"/>
+      <w:lvlText w:val="%4."/>
+      <w:lvlJc w:val="left"/>
+      <w:pPr>
+        <w:ind w:left="2880" w:hanging="360"/>
+      </w:pPr>
+    </w:lvl>
+    <w:lvl w:ilvl="4" w:tplc="0C090019" w:tentative="1">
+      <w:start w:val="1"/>
+      <w:numFmt w:val="lowerLetter"/>
+      <w:lvlText w:val="%5."/>
+      <w:lvlJc w:val="left"/>
+      <w:pPr>
+        <w:ind w:left="3600" w:hanging="360"/>
+      </w:pPr>
+    </w:lvl>
+    <w:lvl w:ilvl="5" w:tplc="0C09001B" w:tentative="1">
+      <w:start w:val="1"/>
+      <w:numFmt w:val="lowerRoman"/>
+      <w:lvlText w:val="%6."/>
+      <w:lvlJc w:val="right"/>
+      <w:pPr>
+        <w:ind w:left="4320" w:hanging="180"/>
+      </w:pPr>
+    </w:lvl>
+    <w:lvl w:ilvl="6" w:tplc="0C09000F" w:tentative="1">
+      <w:start w:val="1"/>
+      <w:numFmt w:val="decimal"/>
+      <w:lvlText w:val="%7."/>
+      <w:lvlJc w:val="left"/>
+      <w:pPr>
+        <w:ind w:left="5040" w:hanging="360"/>
+      </w:pPr>
+    </w:lvl>
+    <w:lvl w:ilvl="7" w:tplc="0C090019" w:tentative="1">
+      <w:start w:val="1"/>
+      <w:numFmt w:val="lowerLetter"/>
+      <w:lvlText w:val="%8."/>
+      <w:lvlJc w:val="left"/>
+      <w:pPr>
+        <w:ind w:left="5760" w:hanging="360"/>
+      </w:pPr>
+    </w:lvl>
+    <w:lvl w:ilvl="8" w:tplc="0C09001B" w:tentative="1">
+      <w:start w:val="1"/>
+      <w:numFmt w:val="lowerRoman"/>
+      <w:lvlText w:val="%9."/>
+      <w:lvlJc w:val="right"/>
+      <w:pPr>
+        <w:ind w:left="6480" w:hanging="180"/>
+      </w:pPr>
+    </w:lvl>
+  </w:abstractNum>
+  <w:abstractNum w:abstractNumId="5">
+    <w:nsid w:val="52641F27"/>
+    <w:multiLevelType w:val="hybridMultilevel"/>
+    <w:tmpl w:val="3790025E"/>
+    <w:lvl w:ilvl="0" w:tplc="0C09000F">
+      <w:start w:val="7"/>
+      <w:numFmt w:val="decimal"/>
+      <w:lvlText w:val="%1."/>
+      <w:lvlJc w:val="left"/>
+      <w:pPr>
+        <w:ind w:left="720" w:hanging="360"/>
+      </w:pPr>
+      <w:rPr>
+        <w:rFonts w:hint="default"/>
+      </w:rPr>
+    </w:lvl>
+    <w:lvl w:ilvl="1" w:tplc="0C090019" w:tentative="1">
+      <w:start w:val="1"/>
+      <w:numFmt w:val="lowerLetter"/>
+      <w:lvlText w:val="%2."/>
+      <w:lvlJc w:val="left"/>
+      <w:pPr>
+        <w:ind w:left="1440" w:hanging="360"/>
+      </w:pPr>
+    </w:lvl>
+    <w:lvl w:ilvl="2" w:tplc="0C09001B" w:tentative="1">
+      <w:start w:val="1"/>
+      <w:numFmt w:val="lowerRoman"/>
+      <w:lvlText w:val="%3."/>
+      <w:lvlJc w:val="right"/>
+      <w:pPr>
+        <w:ind w:left="2160" w:hanging="180"/>
+      </w:pPr>
+    </w:lvl>
+    <w:lvl w:ilvl="3" w:tplc="0C09000F" w:tentative="1">
+      <w:start w:val="1"/>
+      <w:numFmt w:val="decimal"/>
+      <w:lvlText w:val="%4."/>
+      <w:lvlJc w:val="left"/>
+      <w:pPr>
+        <w:ind w:left="2880" w:hanging="360"/>
+      </w:pPr>
+    </w:lvl>
+    <w:lvl w:ilvl="4" w:tplc="0C090019" w:tentative="1">
+      <w:start w:val="1"/>
+      <w:numFmt w:val="lowerLetter"/>
+      <w:lvlText w:val="%5."/>
+      <w:lvlJc w:val="left"/>
+      <w:pPr>
+        <w:ind w:left="3600" w:hanging="360"/>
+      </w:pPr>
+    </w:lvl>
+    <w:lvl w:ilvl="5" w:tplc="0C09001B" w:tentative="1">
+      <w:start w:val="1"/>
+      <w:numFmt w:val="lowerRoman"/>
+      <w:lvlText w:val="%6."/>
+      <w:lvlJc w:val="right"/>
+      <w:pPr>
+        <w:ind w:left="4320" w:hanging="180"/>
+      </w:pPr>
+    </w:lvl>
+    <w:lvl w:ilvl="6" w:tplc="0C09000F" w:tentative="1">
+      <w:start w:val="1"/>
+      <w:numFmt w:val="decimal"/>
+      <w:lvlText w:val="%7."/>
+      <w:lvlJc w:val="left"/>
+      <w:pPr>
+        <w:ind w:left="5040" w:hanging="360"/>
+      </w:pPr>
+    </w:lvl>
+    <w:lvl w:ilvl="7" w:tplc="0C090019" w:tentative="1">
+      <w:start w:val="1"/>
+      <w:numFmt w:val="lowerLetter"/>
+      <w:lvlText w:val="%8."/>
+      <w:lvlJc w:val="left"/>
+      <w:pPr>
+        <w:ind w:left="5760" w:hanging="360"/>
+      </w:pPr>
+    </w:lvl>
+    <w:lvl w:ilvl="8" w:tplc="0C09001B" w:tentative="1">
+      <w:start w:val="1"/>
+      <w:numFmt w:val="lowerRoman"/>
+      <w:lvlText w:val="%9."/>
+      <w:lvlJc w:val="right"/>
+      <w:pPr>
+        <w:ind w:left="6480" w:hanging="180"/>
+      </w:pPr>
+    </w:lvl>
+  </w:abstractNum>
+  <w:abstractNum w:abstractNumId="6">
+    <w:nsid w:val="6CE85499"/>
+    <w:multiLevelType w:val="hybridMultilevel"/>
+    <w:tmpl w:val="0B28596A"/>
+    <w:lvl w:ilvl="0" w:tplc="0C09000F">
+      <w:start w:val="1"/>
+      <w:numFmt w:val="decimal"/>
+      <w:lvlText w:val="%1."/>
+      <w:lvlJc w:val="left"/>
+      <w:pPr>
+        <w:ind w:left="720" w:hanging="360"/>
+      </w:pPr>
+      <w:rPr>
+        <w:rFonts w:hint="default"/>
+      </w:rPr>
+    </w:lvl>
+    <w:lvl w:ilvl="1" w:tplc="0C090019" w:tentative="1">
+      <w:start w:val="1"/>
+      <w:numFmt w:val="lowerLetter"/>
+      <w:lvlText w:val="%2."/>
+      <w:lvlJc w:val="left"/>
+      <w:pPr>
+        <w:ind w:left="1440" w:hanging="360"/>
+      </w:pPr>
+    </w:lvl>
+    <w:lvl w:ilvl="2" w:tplc="0C09001B" w:tentative="1">
+      <w:start w:val="1"/>
+      <w:numFmt w:val="lowerRoman"/>
+      <w:lvlText w:val="%3."/>
+      <w:lvlJc w:val="right"/>
+      <w:pPr>
+        <w:ind w:left="2160" w:hanging="180"/>
+      </w:pPr>
+    </w:lvl>
+    <w:lvl w:ilvl="3" w:tplc="0C09000F" w:tentative="1">
+      <w:start w:val="1"/>
+      <w:numFmt w:val="decimal"/>
+      <w:lvlText w:val="%4."/>
+      <w:lvlJc w:val="left"/>
+      <w:pPr>
+        <w:ind w:left="2880" w:hanging="360"/>
+      </w:pPr>
+    </w:lvl>
+    <w:lvl w:ilvl="4" w:tplc="0C090019" w:tentative="1">
+      <w:start w:val="1"/>
+      <w:numFmt w:val="lowerLetter"/>
+      <w:lvlText w:val="%5."/>
+      <w:lvlJc w:val="left"/>
+      <w:pPr>
+        <w:ind w:left="3600" w:hanging="360"/>
+      </w:pPr>
+    </w:lvl>
+    <w:lvl w:ilvl="5" w:tplc="0C09001B" w:tentative="1">
+      <w:start w:val="1"/>
+      <w:numFmt w:val="lowerRoman"/>
+      <w:lvlText w:val="%6."/>
+      <w:lvlJc w:val="right"/>
+      <w:pPr>
+        <w:ind w:left="4320" w:hanging="180"/>
+      </w:pPr>
+    </w:lvl>
+    <w:lvl w:ilvl="6" w:tplc="0C09000F" w:tentative="1">
+      <w:start w:val="1"/>
+      <w:numFmt w:val="decimal"/>
+      <w:lvlText w:val="%7."/>
+      <w:lvlJc w:val="left"/>
+      <w:pPr>
+        <w:ind w:left="5040" w:hanging="360"/>
+      </w:pPr>
+    </w:lvl>
+    <w:lvl w:ilvl="7" w:tplc="0C090019" w:tentative="1">
+      <w:start w:val="1"/>
+      <w:numFmt w:val="lowerLetter"/>
+      <w:lvlText w:val="%8."/>
+      <w:lvlJc w:val="left"/>
+      <w:pPr>
+        <w:ind w:left="5760" w:hanging="360"/>
+      </w:pPr>
+    </w:lvl>
+    <w:lvl w:ilvl="8" w:tplc="0C09001B" w:tentative="1">
+      <w:start w:val="1"/>
+      <w:numFmt w:val="lowerRoman"/>
+      <w:lvlText w:val="%9."/>
+      <w:lvlJc w:val="right"/>
+      <w:pPr>
+        <w:ind w:left="6480" w:hanging="180"/>
+      </w:pPr>
+    </w:lvl>
+  </w:abstractNum>
+  <w:abstractNum w:abstractNumId="7">
+    <w:nsid w:val="7A461122"/>
+    <w:multiLevelType w:val="hybridMultilevel"/>
+    <w:tmpl w:val="995E59F2"/>
+    <w:lvl w:ilvl="0" w:tplc="0C09000F">
+      <w:start w:val="8"/>
+      <w:numFmt w:val="decimal"/>
+      <w:lvlText w:val="%1."/>
+      <w:lvlJc w:val="left"/>
+      <w:pPr>
+        <w:ind w:left="720" w:hanging="360"/>
+      </w:pPr>
+      <w:rPr>
+        <w:rFonts w:hint="default"/>
+      </w:rPr>
+    </w:lvl>
+    <w:lvl w:ilvl="1" w:tplc="0C090019" w:tentative="1">
+      <w:start w:val="1"/>
+      <w:numFmt w:val="lowerLetter"/>
+      <w:lvlText w:val="%2."/>
+      <w:lvlJc w:val="left"/>
+      <w:pPr>
+        <w:ind w:left="1440" w:hanging="360"/>
+      </w:pPr>
+    </w:lvl>
+    <w:lvl w:ilvl="2" w:tplc="0C09001B" w:tentative="1">
+      <w:start w:val="1"/>
+      <w:numFmt w:val="lowerRoman"/>
+      <w:lvlText w:val="%3."/>
+      <w:lvlJc w:val="right"/>
+      <w:pPr>
+        <w:ind w:left="2160" w:hanging="180"/>
+      </w:pPr>
+    </w:lvl>
+    <w:lvl w:ilvl="3" w:tplc="0C09000F" w:tentative="1">
+      <w:start w:val="1"/>
+      <w:numFmt w:val="decimal"/>
+      <w:lvlText w:val="%4."/>
+      <w:lvlJc w:val="left"/>
+      <w:pPr>
+        <w:ind w:left="2880" w:hanging="360"/>
+      </w:pPr>
+    </w:lvl>
+    <w:lvl w:ilvl="4" w:tplc="0C090019" w:tentative="1">
+      <w:start w:val="1"/>
+      <w:numFmt w:val="lowerLetter"/>
+      <w:lvlText w:val="%5."/>
+      <w:lvlJc w:val="left"/>
+      <w:pPr>
+        <w:ind w:left="3600" w:hanging="360"/>
+      </w:pPr>
+    </w:lvl>
+    <w:lvl w:ilvl="5" w:tplc="0C09001B" w:tentative="1">
+      <w:start w:val="1"/>
+      <w:numFmt w:val="lowerRoman"/>
+      <w:lvlText w:val="%6."/>
+      <w:lvlJc w:val="right"/>
+      <w:pPr>
+        <w:ind w:left="4320" w:hanging="180"/>
+      </w:pPr>
+    </w:lvl>
+    <w:lvl w:ilvl="6" w:tplc="0C09000F" w:tentative="1">
+      <w:start w:val="1"/>
+      <w:numFmt w:val="decimal"/>
+      <w:lvlText w:val="%7."/>
+      <w:lvlJc w:val="left"/>
+      <w:pPr>
+        <w:ind w:left="5040" w:hanging="360"/>
+      </w:pPr>
+    </w:lvl>
+    <w:lvl w:ilvl="7" w:tplc="0C090019" w:tentative="1">
+      <w:start w:val="1"/>
+      <w:numFmt w:val="lowerLetter"/>
+      <w:lvlText w:val="%8."/>
+      <w:lvlJc w:val="left"/>
+      <w:pPr>
+        <w:ind w:left="5760" w:hanging="360"/>
+      </w:pPr>
+    </w:lvl>
+    <w:lvl w:ilvl="8" w:tplc="0C09001B" w:tentative="1">
+      <w:start w:val="1"/>
+      <w:numFmt w:val="lowerRoman"/>
+      <w:lvlText w:val="%9."/>
+      <w:lvlJc w:val="right"/>
+      <w:pPr>
+        <w:ind w:left="6480" w:hanging="180"/>
+      </w:pPr>
+    </w:lvl>
+  </w:abstractNum>
+  <w:num w:numId="1">
+    <w:abstractNumId w:val="6"/>
+  </w:num>
+  <w:num w:numId="2">
+    <w:abstractNumId w:val="2"/>
+  </w:num>
+  <w:num w:numId="3">
+    <w:abstractNumId w:val="3"/>
+  </w:num>
+  <w:num w:numId="4">
+    <w:abstractNumId w:val="5"/>
+  </w:num>
+  <w:num w:numId="5">
+    <w:abstractNumId w:val="7"/>
+  </w:num>
+  <w:num w:numId="6">
+    <w:abstractNumId w:val="4"/>
+  </w:num>
+  <w:num w:numId="7">
+    <w:abstractNumId w:val="1"/>
+  </w:num>
+  <w:num w:numId="8">
+    <w:abstractNumId w:val="0"/>
+  </w:num>
+</w:numbering>
 </file>
 
 <file path=word/styles.xml><?xml version="1.0" encoding="utf-8"?>
@@ -1407,6 +2385,17 @@
       <w:sz w:val="16"/>
       <w:szCs w:val="16"/>
     </w:rPr>
+  </w:style>
+  <w:style w:type="paragraph" w:styleId="ListParagraph">
+    <w:name w:val="List Paragraph"/>
+    <w:basedOn w:val="Normal"/>
+    <w:uiPriority w:val="34"/>
+    <w:qFormat/>
+    <w:rsid w:val="00E87453"/>
+    <w:pPr>
+      <w:ind w:left="720"/>
+      <w:contextualSpacing/>
+    </w:pPr>
   </w:style>
 </w:styles>
 </file>

</xml_diff>